<commit_message>
Upd Prototype for Mapbox V1
</commit_message>
<xml_diff>
--- a/Docs/Requirement.docx
+++ b/Docs/Requirement.docx
@@ -2,87 +2,260 @@
 <file path=word/document.xml><?xml version="1.0" encoding="utf-8"?>
 <w:document xmlns:wpc="http://schemas.microsoft.com/office/word/2010/wordprocessingCanvas" xmlns:mc="http://schemas.openxmlformats.org/markup-compatibility/2006" xmlns:o="urn:schemas-microsoft-com:office:office" xmlns:r="http://schemas.openxmlformats.org/officeDocument/2006/relationships" xmlns:m="http://schemas.openxmlformats.org/officeDocument/2006/math" xmlns:v="urn:schemas-microsoft-com:vml" xmlns:wp14="http://schemas.microsoft.com/office/word/2010/wordprocessingDrawing" xmlns:wp="http://schemas.openxmlformats.org/drawingml/2006/wordprocessingDrawing" xmlns:w10="urn:schemas-microsoft-com:office:word" xmlns:w="http://schemas.openxmlformats.org/wordprocessingml/2006/main" xmlns:w14="http://schemas.microsoft.com/office/word/2010/wordml" xmlns:w15="http://schemas.microsoft.com/office/word/2012/wordml" xmlns:wpg="http://schemas.microsoft.com/office/word/2010/wordprocessingGroup" xmlns:wpi="http://schemas.microsoft.com/office/word/2010/wordprocessingInk" xmlns:wne="http://schemas.microsoft.com/office/word/2006/wordml" xmlns:wps="http://schemas.microsoft.com/office/word/2010/wordprocessingShape" mc:Ignorable="w14 w15 wp14">
   <w:body>
-    <w:p/>
-    <w:p>
-      <w:r>
+    <w:p>
+      <w:pPr>
+        <w:rPr>
+          <w:rFonts w:ascii="Times New Roman" w:hAnsi="Times New Roman" w:cs="Times New Roman"/>
+          <w:sz w:val="28"/>
+          <w:szCs w:val="28"/>
+        </w:rPr>
+      </w:pPr>
+      <w:bookmarkStart w:id="0" w:name="_GoBack"/>
+    </w:p>
+    <w:p>
+      <w:pPr>
+        <w:rPr>
+          <w:rFonts w:ascii="Times New Roman" w:hAnsi="Times New Roman" w:cs="Times New Roman"/>
+          <w:sz w:val="28"/>
+          <w:szCs w:val="28"/>
+        </w:rPr>
+      </w:pPr>
+      <w:r>
+        <w:rPr>
+          <w:rFonts w:ascii="Times New Roman" w:hAnsi="Times New Roman" w:cs="Times New Roman"/>
+          <w:sz w:val="28"/>
+          <w:szCs w:val="28"/>
+        </w:rPr>
         <w:t>This prototype is aim to explore the feasibility of</w:t>
       </w:r>
       <w:r>
+        <w:rPr>
+          <w:rFonts w:ascii="Times New Roman" w:hAnsi="Times New Roman" w:cs="Times New Roman"/>
+          <w:sz w:val="28"/>
+          <w:szCs w:val="28"/>
+        </w:rPr>
         <w:t xml:space="preserve"> some </w:t>
       </w:r>
       <w:r>
+        <w:rPr>
+          <w:rFonts w:ascii="Times New Roman" w:hAnsi="Times New Roman" w:cs="Times New Roman"/>
+          <w:sz w:val="28"/>
+          <w:szCs w:val="28"/>
+        </w:rPr>
         <w:t>requirement for</w:t>
       </w:r>
       <w:r>
+        <w:rPr>
+          <w:rFonts w:ascii="Times New Roman" w:hAnsi="Times New Roman" w:cs="Times New Roman"/>
+          <w:sz w:val="28"/>
+          <w:szCs w:val="28"/>
+        </w:rPr>
         <w:t xml:space="preserve"> </w:t>
       </w:r>
       <w:r>
+        <w:rPr>
+          <w:rFonts w:ascii="Times New Roman" w:hAnsi="Times New Roman" w:cs="Times New Roman"/>
+          <w:sz w:val="28"/>
+          <w:szCs w:val="28"/>
+        </w:rPr>
         <w:t xml:space="preserve">CPIS </w:t>
       </w:r>
       <w:r>
+        <w:rPr>
+          <w:rFonts w:ascii="Times New Roman" w:hAnsi="Times New Roman" w:cs="Times New Roman"/>
+          <w:sz w:val="28"/>
+          <w:szCs w:val="28"/>
+        </w:rPr>
         <w:t>B</w:t>
       </w:r>
       <w:r>
+        <w:rPr>
+          <w:rFonts w:ascii="Times New Roman" w:hAnsi="Times New Roman" w:cs="Times New Roman"/>
+          <w:sz w:val="28"/>
+          <w:szCs w:val="28"/>
+        </w:rPr>
         <w:t>ackend, CPIS Frontend</w:t>
       </w:r>
       <w:r>
+        <w:rPr>
+          <w:rFonts w:ascii="Times New Roman" w:hAnsi="Times New Roman" w:cs="Times New Roman"/>
+          <w:sz w:val="28"/>
+          <w:szCs w:val="28"/>
+        </w:rPr>
         <w:t xml:space="preserve"> </w:t>
       </w:r>
       <w:r>
+        <w:rPr>
+          <w:rFonts w:ascii="Times New Roman" w:hAnsi="Times New Roman" w:cs="Times New Roman"/>
+          <w:sz w:val="28"/>
+          <w:szCs w:val="28"/>
+        </w:rPr>
         <w:t xml:space="preserve">of </w:t>
       </w:r>
-      <w:r>
-        <w:t>XTech project</w:t>
-      </w:r>
-      <w:r>
+      <w:proofErr w:type="spellStart"/>
+      <w:r>
+        <w:rPr>
+          <w:rFonts w:ascii="Times New Roman" w:hAnsi="Times New Roman" w:cs="Times New Roman"/>
+          <w:sz w:val="28"/>
+          <w:szCs w:val="28"/>
+        </w:rPr>
+        <w:t>XTech</w:t>
+      </w:r>
+      <w:proofErr w:type="spellEnd"/>
+      <w:r>
+        <w:rPr>
+          <w:rFonts w:ascii="Times New Roman" w:hAnsi="Times New Roman" w:cs="Times New Roman"/>
+          <w:sz w:val="28"/>
+          <w:szCs w:val="28"/>
+        </w:rPr>
+        <w:t xml:space="preserve"> project</w:t>
+      </w:r>
+      <w:r>
+        <w:rPr>
+          <w:rFonts w:ascii="Times New Roman" w:hAnsi="Times New Roman" w:cs="Times New Roman"/>
+          <w:sz w:val="28"/>
+          <w:szCs w:val="28"/>
+        </w:rPr>
         <w:t>.</w:t>
       </w:r>
       <w:r>
+        <w:rPr>
+          <w:rFonts w:ascii="Times New Roman" w:hAnsi="Times New Roman" w:cs="Times New Roman"/>
+          <w:sz w:val="28"/>
+          <w:szCs w:val="28"/>
+        </w:rPr>
         <w:t xml:space="preserve"> </w:t>
       </w:r>
     </w:p>
     <w:p>
-      <w:bookmarkStart w:id="0" w:name="_GoBack"/>
-      <w:bookmarkEnd w:id="0"/>
-    </w:p>
-    <w:p>
-      <w:r>
+      <w:pPr>
+        <w:rPr>
+          <w:rFonts w:ascii="Times New Roman" w:hAnsi="Times New Roman" w:cs="Times New Roman"/>
+          <w:sz w:val="28"/>
+          <w:szCs w:val="28"/>
+        </w:rPr>
+      </w:pPr>
+    </w:p>
+    <w:p>
+      <w:pPr>
+        <w:rPr>
+          <w:rFonts w:ascii="Times New Roman" w:hAnsi="Times New Roman" w:cs="Times New Roman"/>
+          <w:sz w:val="28"/>
+          <w:szCs w:val="28"/>
+        </w:rPr>
+      </w:pPr>
+      <w:r>
+        <w:rPr>
+          <w:rFonts w:ascii="Times New Roman" w:hAnsi="Times New Roman" w:cs="Times New Roman"/>
+          <w:sz w:val="28"/>
+          <w:szCs w:val="28"/>
+        </w:rPr>
         <w:t xml:space="preserve">The expected outcome of this prototype </w:t>
       </w:r>
       <w:r>
+        <w:rPr>
+          <w:rFonts w:ascii="Times New Roman" w:hAnsi="Times New Roman" w:cs="Times New Roman"/>
+          <w:sz w:val="28"/>
+          <w:szCs w:val="28"/>
+        </w:rPr>
         <w:t xml:space="preserve">should </w:t>
       </w:r>
       <w:r>
+        <w:rPr>
+          <w:rFonts w:ascii="Times New Roman" w:hAnsi="Times New Roman" w:cs="Times New Roman"/>
+          <w:sz w:val="28"/>
+          <w:szCs w:val="28"/>
+        </w:rPr>
         <w:t xml:space="preserve">be </w:t>
       </w:r>
       <w:r>
+        <w:rPr>
+          <w:rFonts w:ascii="Times New Roman" w:hAnsi="Times New Roman" w:cs="Times New Roman"/>
+          <w:sz w:val="28"/>
+          <w:szCs w:val="28"/>
+        </w:rPr>
         <w:t xml:space="preserve">able to verify </w:t>
       </w:r>
       <w:r>
+        <w:rPr>
+          <w:rFonts w:ascii="Times New Roman" w:hAnsi="Times New Roman" w:cs="Times New Roman"/>
+          <w:sz w:val="28"/>
+          <w:szCs w:val="28"/>
+        </w:rPr>
         <w:t xml:space="preserve">whether using </w:t>
       </w:r>
       <w:r>
+        <w:rPr>
+          <w:rFonts w:ascii="Times New Roman" w:hAnsi="Times New Roman" w:cs="Times New Roman"/>
+          <w:sz w:val="28"/>
+          <w:szCs w:val="28"/>
+        </w:rPr>
         <w:t xml:space="preserve">C#, HTML5, </w:t>
       </w:r>
       <w:r>
+        <w:rPr>
+          <w:rFonts w:ascii="Times New Roman" w:hAnsi="Times New Roman" w:cs="Times New Roman"/>
+          <w:sz w:val="28"/>
+          <w:szCs w:val="28"/>
+        </w:rPr>
         <w:t>JavaScript</w:t>
       </w:r>
       <w:r>
+        <w:rPr>
+          <w:rFonts w:ascii="Times New Roman" w:hAnsi="Times New Roman" w:cs="Times New Roman"/>
+          <w:sz w:val="28"/>
+          <w:szCs w:val="28"/>
+        </w:rPr>
         <w:t xml:space="preserve"> and integrate with </w:t>
       </w:r>
-      <w:r>
-        <w:t xml:space="preserve">MapBox </w:t>
-      </w:r>
-      <w:r>
+      <w:proofErr w:type="spellStart"/>
+      <w:r>
+        <w:rPr>
+          <w:rFonts w:ascii="Times New Roman" w:hAnsi="Times New Roman" w:cs="Times New Roman"/>
+          <w:sz w:val="28"/>
+          <w:szCs w:val="28"/>
+        </w:rPr>
+        <w:t>MapBox</w:t>
+      </w:r>
+      <w:proofErr w:type="spellEnd"/>
+      <w:r>
+        <w:rPr>
+          <w:rFonts w:ascii="Times New Roman" w:hAnsi="Times New Roman" w:cs="Times New Roman"/>
+          <w:sz w:val="28"/>
+          <w:szCs w:val="28"/>
+        </w:rPr>
+        <w:t xml:space="preserve"> </w:t>
+      </w:r>
+      <w:r>
+        <w:rPr>
+          <w:rFonts w:ascii="Times New Roman" w:hAnsi="Times New Roman" w:cs="Times New Roman"/>
+          <w:sz w:val="28"/>
+          <w:szCs w:val="28"/>
+        </w:rPr>
         <w:t>can sati</w:t>
       </w:r>
       <w:r>
+        <w:rPr>
+          <w:rFonts w:ascii="Times New Roman" w:hAnsi="Times New Roman" w:cs="Times New Roman"/>
+          <w:sz w:val="28"/>
+          <w:szCs w:val="28"/>
+        </w:rPr>
         <w:t>s</w:t>
       </w:r>
       <w:r>
+        <w:rPr>
+          <w:rFonts w:ascii="Times New Roman" w:hAnsi="Times New Roman" w:cs="Times New Roman"/>
+          <w:sz w:val="28"/>
+          <w:szCs w:val="28"/>
+        </w:rPr>
         <w:t xml:space="preserve">fy </w:t>
       </w:r>
       <w:r>
+        <w:rPr>
+          <w:rFonts w:ascii="Times New Roman" w:hAnsi="Times New Roman" w:cs="Times New Roman"/>
+          <w:sz w:val="28"/>
+          <w:szCs w:val="28"/>
+        </w:rPr>
         <w:t>the following requirement.</w:t>
       </w:r>
     </w:p>
@@ -93,70 +266,175 @@
           <w:ilvl w:val="0"/>
           <w:numId w:val="1"/>
         </w:numPr>
-      </w:pPr>
-      <w:r>
+        <w:rPr>
+          <w:rFonts w:ascii="Times New Roman" w:hAnsi="Times New Roman" w:cs="Times New Roman"/>
+          <w:sz w:val="28"/>
+          <w:szCs w:val="28"/>
+        </w:rPr>
+      </w:pPr>
+      <w:r>
+        <w:rPr>
+          <w:rFonts w:ascii="Times New Roman" w:hAnsi="Times New Roman" w:cs="Times New Roman"/>
+          <w:sz w:val="28"/>
+          <w:szCs w:val="28"/>
+        </w:rPr>
         <w:t xml:space="preserve">Load and Display </w:t>
       </w:r>
       <w:r>
+        <w:rPr>
+          <w:rFonts w:ascii="Times New Roman" w:hAnsi="Times New Roman" w:cs="Times New Roman"/>
+          <w:sz w:val="28"/>
+          <w:szCs w:val="28"/>
+        </w:rPr>
         <w:t>existing Map</w:t>
       </w:r>
     </w:p>
     <w:p>
       <w:pPr>
         <w:pStyle w:val="ListParagraph"/>
-      </w:pPr>
-      <w:r>
+        <w:rPr>
+          <w:rFonts w:ascii="Times New Roman" w:hAnsi="Times New Roman" w:cs="Times New Roman"/>
+          <w:sz w:val="28"/>
+          <w:szCs w:val="28"/>
+        </w:rPr>
+      </w:pPr>
+      <w:r>
+        <w:rPr>
+          <w:rFonts w:ascii="Times New Roman" w:hAnsi="Times New Roman" w:cs="Times New Roman"/>
+          <w:sz w:val="28"/>
+          <w:szCs w:val="28"/>
+        </w:rPr>
         <w:t xml:space="preserve">Acceptance </w:t>
       </w:r>
       <w:r>
+        <w:rPr>
+          <w:rFonts w:ascii="Times New Roman" w:hAnsi="Times New Roman" w:cs="Times New Roman"/>
+          <w:sz w:val="28"/>
+          <w:szCs w:val="28"/>
+        </w:rPr>
         <w:t>Criteria</w:t>
       </w:r>
       <w:r>
+        <w:rPr>
+          <w:rFonts w:ascii="Times New Roman" w:hAnsi="Times New Roman" w:cs="Times New Roman"/>
+          <w:sz w:val="28"/>
+          <w:szCs w:val="28"/>
+        </w:rPr>
         <w:t xml:space="preserve">: </w:t>
       </w:r>
       <w:r>
+        <w:rPr>
+          <w:rFonts w:ascii="Times New Roman" w:hAnsi="Times New Roman" w:cs="Times New Roman"/>
+          <w:sz w:val="28"/>
+          <w:szCs w:val="28"/>
+        </w:rPr>
         <w:t xml:space="preserve">click </w:t>
       </w:r>
       <w:r>
+        <w:rPr>
+          <w:rFonts w:ascii="Times New Roman" w:hAnsi="Times New Roman" w:cs="Times New Roman"/>
+          <w:sz w:val="28"/>
+          <w:szCs w:val="28"/>
+        </w:rPr>
         <w:t>a</w:t>
       </w:r>
       <w:r>
+        <w:rPr>
+          <w:rFonts w:ascii="Times New Roman" w:hAnsi="Times New Roman" w:cs="Times New Roman"/>
+          <w:sz w:val="28"/>
+          <w:szCs w:val="28"/>
+        </w:rPr>
         <w:t xml:space="preserve"> button </w:t>
       </w:r>
       <w:r>
+        <w:rPr>
+          <w:rFonts w:ascii="Times New Roman" w:hAnsi="Times New Roman" w:cs="Times New Roman"/>
+          <w:sz w:val="28"/>
+          <w:szCs w:val="28"/>
+        </w:rPr>
         <w:t xml:space="preserve">to select </w:t>
       </w:r>
       <w:r>
+        <w:rPr>
+          <w:rFonts w:ascii="Times New Roman" w:hAnsi="Times New Roman" w:cs="Times New Roman"/>
+          <w:sz w:val="28"/>
+          <w:szCs w:val="28"/>
+        </w:rPr>
         <w:t>a</w:t>
       </w:r>
       <w:r>
+        <w:rPr>
+          <w:rFonts w:ascii="Times New Roman" w:hAnsi="Times New Roman" w:cs="Times New Roman"/>
+          <w:sz w:val="28"/>
+          <w:szCs w:val="28"/>
+        </w:rPr>
         <w:t xml:space="preserve"> file that </w:t>
       </w:r>
       <w:r>
+        <w:rPr>
+          <w:rFonts w:ascii="Times New Roman" w:hAnsi="Times New Roman" w:cs="Times New Roman"/>
+          <w:sz w:val="28"/>
+          <w:szCs w:val="28"/>
+        </w:rPr>
         <w:t xml:space="preserve">contains </w:t>
       </w:r>
       <w:r>
+        <w:rPr>
+          <w:rFonts w:ascii="Times New Roman" w:hAnsi="Times New Roman" w:cs="Times New Roman"/>
+          <w:sz w:val="28"/>
+          <w:szCs w:val="28"/>
+        </w:rPr>
         <w:t>customized map info</w:t>
       </w:r>
       <w:r>
+        <w:rPr>
+          <w:rFonts w:ascii="Times New Roman" w:hAnsi="Times New Roman" w:cs="Times New Roman"/>
+          <w:sz w:val="28"/>
+          <w:szCs w:val="28"/>
+        </w:rPr>
         <w:t xml:space="preserve">, </w:t>
       </w:r>
       <w:r>
+        <w:rPr>
+          <w:rFonts w:ascii="Times New Roman" w:hAnsi="Times New Roman" w:cs="Times New Roman"/>
+          <w:sz w:val="28"/>
+          <w:szCs w:val="28"/>
+        </w:rPr>
         <w:t xml:space="preserve">the </w:t>
       </w:r>
       <w:r>
+        <w:rPr>
+          <w:rFonts w:ascii="Times New Roman" w:hAnsi="Times New Roman" w:cs="Times New Roman"/>
+          <w:sz w:val="28"/>
+          <w:szCs w:val="28"/>
+        </w:rPr>
         <w:t xml:space="preserve">map </w:t>
       </w:r>
       <w:r>
+        <w:rPr>
+          <w:rFonts w:ascii="Times New Roman" w:hAnsi="Times New Roman" w:cs="Times New Roman"/>
+          <w:sz w:val="28"/>
+          <w:szCs w:val="28"/>
+        </w:rPr>
         <w:t>shall be displayed</w:t>
       </w:r>
       <w:r>
+        <w:rPr>
+          <w:rFonts w:ascii="Times New Roman" w:hAnsi="Times New Roman" w:cs="Times New Roman"/>
+          <w:sz w:val="28"/>
+          <w:szCs w:val="28"/>
+        </w:rPr>
         <w:t>.</w:t>
       </w:r>
     </w:p>
     <w:p>
       <w:pPr>
         <w:pStyle w:val="ListParagraph"/>
+        <w:rPr>
+          <w:rFonts w:ascii="Times New Roman" w:hAnsi="Times New Roman" w:cs="Times New Roman"/>
+          <w:sz w:val="28"/>
+          <w:szCs w:val="28"/>
+        </w:rPr>
       </w:pPr>
     </w:p>
     <w:p>
@@ -166,22 +444,52 @@
           <w:ilvl w:val="0"/>
           <w:numId w:val="1"/>
         </w:numPr>
-      </w:pPr>
-      <w:r>
+        <w:rPr>
+          <w:rFonts w:ascii="Times New Roman" w:hAnsi="Times New Roman" w:cs="Times New Roman"/>
+          <w:sz w:val="28"/>
+          <w:szCs w:val="28"/>
+        </w:rPr>
+      </w:pPr>
+      <w:r>
+        <w:rPr>
+          <w:rFonts w:ascii="Times New Roman" w:hAnsi="Times New Roman" w:cs="Times New Roman"/>
+          <w:sz w:val="28"/>
+          <w:szCs w:val="28"/>
+        </w:rPr>
         <w:t xml:space="preserve">Edit </w:t>
       </w:r>
       <w:r>
+        <w:rPr>
+          <w:rFonts w:ascii="Times New Roman" w:hAnsi="Times New Roman" w:cs="Times New Roman"/>
+          <w:sz w:val="28"/>
+          <w:szCs w:val="28"/>
+        </w:rPr>
         <w:t xml:space="preserve">and save </w:t>
       </w:r>
       <w:r>
+        <w:rPr>
+          <w:rFonts w:ascii="Times New Roman" w:hAnsi="Times New Roman" w:cs="Times New Roman"/>
+          <w:sz w:val="28"/>
+          <w:szCs w:val="28"/>
+        </w:rPr>
         <w:t>Map</w:t>
       </w:r>
     </w:p>
     <w:p>
       <w:pPr>
         <w:pStyle w:val="ListParagraph"/>
-      </w:pPr>
-      <w:r>
+        <w:rPr>
+          <w:rFonts w:ascii="Times New Roman" w:hAnsi="Times New Roman" w:cs="Times New Roman"/>
+          <w:sz w:val="28"/>
+          <w:szCs w:val="28"/>
+        </w:rPr>
+      </w:pPr>
+      <w:r>
+        <w:rPr>
+          <w:rFonts w:ascii="Times New Roman" w:hAnsi="Times New Roman" w:cs="Times New Roman"/>
+          <w:sz w:val="28"/>
+          <w:szCs w:val="28"/>
+        </w:rPr>
         <w:t>Acceptance Criteria:</w:t>
       </w:r>
     </w:p>
@@ -192,17 +500,42 @@
           <w:ilvl w:val="1"/>
           <w:numId w:val="1"/>
         </w:numPr>
-      </w:pPr>
-      <w:r>
+        <w:rPr>
+          <w:rFonts w:ascii="Times New Roman" w:hAnsi="Times New Roman" w:cs="Times New Roman"/>
+          <w:sz w:val="28"/>
+          <w:szCs w:val="28"/>
+        </w:rPr>
+      </w:pPr>
+      <w:r>
+        <w:rPr>
+          <w:rFonts w:ascii="Times New Roman" w:hAnsi="Times New Roman" w:cs="Times New Roman"/>
+          <w:sz w:val="28"/>
+          <w:szCs w:val="28"/>
+        </w:rPr>
         <w:t>Add</w:t>
       </w:r>
       <w:r>
+        <w:rPr>
+          <w:rFonts w:ascii="Times New Roman" w:hAnsi="Times New Roman" w:cs="Times New Roman"/>
+          <w:sz w:val="28"/>
+          <w:szCs w:val="28"/>
+        </w:rPr>
         <w:t>, modify</w:t>
       </w:r>
       <w:r>
+        <w:rPr>
+          <w:rFonts w:ascii="Times New Roman" w:hAnsi="Times New Roman" w:cs="Times New Roman"/>
+          <w:sz w:val="28"/>
+          <w:szCs w:val="28"/>
+        </w:rPr>
         <w:t>, delete</w:t>
       </w:r>
       <w:r>
+        <w:rPr>
+          <w:rFonts w:ascii="Times New Roman" w:hAnsi="Times New Roman" w:cs="Times New Roman"/>
+          <w:sz w:val="28"/>
+          <w:szCs w:val="28"/>
+        </w:rPr>
         <w:t xml:space="preserve"> route</w:t>
       </w:r>
     </w:p>
@@ -213,20 +546,50 @@
           <w:ilvl w:val="1"/>
           <w:numId w:val="1"/>
         </w:numPr>
-      </w:pPr>
-      <w:r>
+        <w:rPr>
+          <w:rFonts w:ascii="Times New Roman" w:hAnsi="Times New Roman" w:cs="Times New Roman"/>
+          <w:sz w:val="28"/>
+          <w:szCs w:val="28"/>
+        </w:rPr>
+      </w:pPr>
+      <w:r>
+        <w:rPr>
+          <w:rFonts w:ascii="Times New Roman" w:hAnsi="Times New Roman" w:cs="Times New Roman"/>
+          <w:sz w:val="28"/>
+          <w:szCs w:val="28"/>
+        </w:rPr>
         <w:t xml:space="preserve">Add, modify, delete </w:t>
       </w:r>
       <w:r>
+        <w:rPr>
+          <w:rFonts w:ascii="Times New Roman" w:hAnsi="Times New Roman" w:cs="Times New Roman"/>
+          <w:sz w:val="28"/>
+          <w:szCs w:val="28"/>
+        </w:rPr>
         <w:t>le</w:t>
       </w:r>
       <w:r>
+        <w:rPr>
+          <w:rFonts w:ascii="Times New Roman" w:hAnsi="Times New Roman" w:cs="Times New Roman"/>
+          <w:sz w:val="28"/>
+          <w:szCs w:val="28"/>
+        </w:rPr>
         <w:t>ge</w:t>
       </w:r>
       <w:r>
+        <w:rPr>
+          <w:rFonts w:ascii="Times New Roman" w:hAnsi="Times New Roman" w:cs="Times New Roman"/>
+          <w:sz w:val="28"/>
+          <w:szCs w:val="28"/>
+        </w:rPr>
         <w:t>n</w:t>
       </w:r>
       <w:r>
+        <w:rPr>
+          <w:rFonts w:ascii="Times New Roman" w:hAnsi="Times New Roman" w:cs="Times New Roman"/>
+          <w:sz w:val="28"/>
+          <w:szCs w:val="28"/>
+        </w:rPr>
         <w:t>d</w:t>
       </w:r>
     </w:p>
@@ -237,14 +600,26 @@
           <w:ilvl w:val="1"/>
           <w:numId w:val="1"/>
         </w:numPr>
-      </w:pPr>
-      <w:r>
-        <w:t xml:space="preserve">Add, </w:t>
-      </w:r>
-      <w:r>
-        <w:t xml:space="preserve">modify, delete </w:t>
-      </w:r>
-      <w:r>
+        <w:rPr>
+          <w:rFonts w:ascii="Times New Roman" w:hAnsi="Times New Roman" w:cs="Times New Roman"/>
+          <w:sz w:val="28"/>
+          <w:szCs w:val="28"/>
+        </w:rPr>
+      </w:pPr>
+      <w:r>
+        <w:rPr>
+          <w:rFonts w:ascii="Times New Roman" w:hAnsi="Times New Roman" w:cs="Times New Roman"/>
+          <w:sz w:val="28"/>
+          <w:szCs w:val="28"/>
+        </w:rPr>
+        <w:t xml:space="preserve">Add, modify, delete </w:t>
+      </w:r>
+      <w:r>
+        <w:rPr>
+          <w:rFonts w:ascii="Times New Roman" w:hAnsi="Times New Roman" w:cs="Times New Roman"/>
+          <w:sz w:val="28"/>
+          <w:szCs w:val="28"/>
+        </w:rPr>
         <w:t>overlay</w:t>
       </w:r>
     </w:p>
@@ -255,9 +630,35 @@
           <w:ilvl w:val="1"/>
           <w:numId w:val="1"/>
         </w:numPr>
-      </w:pPr>
-      <w:r>
-        <w:t xml:space="preserve">Pin, unpin legend </w:t>
+        <w:rPr>
+          <w:rFonts w:ascii="Times New Roman" w:hAnsi="Times New Roman" w:cs="Times New Roman"/>
+          <w:sz w:val="28"/>
+          <w:szCs w:val="28"/>
+        </w:rPr>
+      </w:pPr>
+      <w:r>
+        <w:rPr>
+          <w:rFonts w:ascii="Times New Roman" w:hAnsi="Times New Roman" w:cs="Times New Roman"/>
+          <w:sz w:val="28"/>
+          <w:szCs w:val="28"/>
+        </w:rPr>
+        <w:t xml:space="preserve">Pin, unpin </w:t>
+      </w:r>
+      <w:r>
+        <w:rPr>
+          <w:rFonts w:ascii="Times New Roman" w:hAnsi="Times New Roman" w:cs="Times New Roman"/>
+          <w:sz w:val="28"/>
+          <w:szCs w:val="28"/>
+        </w:rPr>
+        <w:t>markers</w:t>
+      </w:r>
+      <w:r>
+        <w:rPr>
+          <w:rFonts w:ascii="Times New Roman" w:hAnsi="Times New Roman" w:cs="Times New Roman"/>
+          <w:sz w:val="28"/>
+          <w:szCs w:val="28"/>
+        </w:rPr>
+        <w:t xml:space="preserve"> </w:t>
       </w:r>
     </w:p>
     <w:p>
@@ -267,23 +668,58 @@
           <w:ilvl w:val="1"/>
           <w:numId w:val="1"/>
         </w:numPr>
-      </w:pPr>
-      <w:r>
+        <w:rPr>
+          <w:rFonts w:ascii="Times New Roman" w:hAnsi="Times New Roman" w:cs="Times New Roman"/>
+          <w:sz w:val="28"/>
+          <w:szCs w:val="28"/>
+        </w:rPr>
+      </w:pPr>
+      <w:r>
+        <w:rPr>
+          <w:rFonts w:ascii="Times New Roman" w:hAnsi="Times New Roman" w:cs="Times New Roman"/>
+          <w:sz w:val="28"/>
+          <w:szCs w:val="28"/>
+        </w:rPr>
         <w:t xml:space="preserve">Click a button </w:t>
       </w:r>
       <w:r>
+        <w:rPr>
+          <w:rFonts w:ascii="Times New Roman" w:hAnsi="Times New Roman" w:cs="Times New Roman"/>
+          <w:sz w:val="28"/>
+          <w:szCs w:val="28"/>
+        </w:rPr>
         <w:t xml:space="preserve">to </w:t>
       </w:r>
       <w:r>
+        <w:rPr>
+          <w:rFonts w:ascii="Times New Roman" w:hAnsi="Times New Roman" w:cs="Times New Roman"/>
+          <w:sz w:val="28"/>
+          <w:szCs w:val="28"/>
+        </w:rPr>
         <w:t xml:space="preserve">save </w:t>
       </w:r>
       <w:r>
+        <w:rPr>
+          <w:rFonts w:ascii="Times New Roman" w:hAnsi="Times New Roman" w:cs="Times New Roman"/>
+          <w:sz w:val="28"/>
+          <w:szCs w:val="28"/>
+        </w:rPr>
         <w:t xml:space="preserve">the file </w:t>
       </w:r>
       <w:r>
+        <w:rPr>
+          <w:rFonts w:ascii="Times New Roman" w:hAnsi="Times New Roman" w:cs="Times New Roman"/>
+          <w:sz w:val="28"/>
+          <w:szCs w:val="28"/>
+        </w:rPr>
         <w:t xml:space="preserve">with </w:t>
       </w:r>
       <w:r>
+        <w:rPr>
+          <w:rFonts w:ascii="Times New Roman" w:hAnsi="Times New Roman" w:cs="Times New Roman"/>
+          <w:sz w:val="28"/>
+          <w:szCs w:val="28"/>
+        </w:rPr>
         <w:t>map info to local driver</w:t>
       </w:r>
     </w:p>
@@ -291,6 +727,11 @@
       <w:pPr>
         <w:pStyle w:val="ListParagraph"/>
         <w:ind w:left="1440"/>
+        <w:rPr>
+          <w:rFonts w:ascii="Times New Roman" w:hAnsi="Times New Roman" w:cs="Times New Roman"/>
+          <w:sz w:val="28"/>
+          <w:szCs w:val="28"/>
+        </w:rPr>
       </w:pPr>
     </w:p>
     <w:p>
@@ -300,19 +741,44 @@
           <w:ilvl w:val="0"/>
           <w:numId w:val="1"/>
         </w:numPr>
-      </w:pPr>
-      <w:r>
+        <w:rPr>
+          <w:rFonts w:ascii="Times New Roman" w:hAnsi="Times New Roman" w:cs="Times New Roman"/>
+          <w:sz w:val="28"/>
+          <w:szCs w:val="28"/>
+        </w:rPr>
+      </w:pPr>
+      <w:r>
+        <w:rPr>
+          <w:rFonts w:ascii="Times New Roman" w:hAnsi="Times New Roman" w:cs="Times New Roman"/>
+          <w:sz w:val="28"/>
+          <w:szCs w:val="28"/>
+        </w:rPr>
         <w:t xml:space="preserve">Overlay </w:t>
       </w:r>
       <w:r>
+        <w:rPr>
+          <w:rFonts w:ascii="Times New Roman" w:hAnsi="Times New Roman" w:cs="Times New Roman"/>
+          <w:sz w:val="28"/>
+          <w:szCs w:val="28"/>
+        </w:rPr>
         <w:t>select and display</w:t>
       </w:r>
     </w:p>
     <w:p>
       <w:pPr>
         <w:pStyle w:val="ListParagraph"/>
-      </w:pPr>
-      <w:r>
+        <w:rPr>
+          <w:rFonts w:ascii="Times New Roman" w:hAnsi="Times New Roman" w:cs="Times New Roman"/>
+          <w:sz w:val="28"/>
+          <w:szCs w:val="28"/>
+        </w:rPr>
+      </w:pPr>
+      <w:r>
+        <w:rPr>
+          <w:rFonts w:ascii="Times New Roman" w:hAnsi="Times New Roman" w:cs="Times New Roman"/>
+          <w:sz w:val="28"/>
+          <w:szCs w:val="28"/>
+        </w:rPr>
         <w:t>Acceptance Criteria:</w:t>
       </w:r>
     </w:p>
@@ -323,14 +789,34 @@
           <w:ilvl w:val="1"/>
           <w:numId w:val="1"/>
         </w:numPr>
-      </w:pPr>
-      <w:r>
+        <w:rPr>
+          <w:rFonts w:ascii="Times New Roman" w:hAnsi="Times New Roman" w:cs="Times New Roman"/>
+          <w:sz w:val="28"/>
+          <w:szCs w:val="28"/>
+        </w:rPr>
+      </w:pPr>
+      <w:r>
+        <w:rPr>
+          <w:rFonts w:ascii="Times New Roman" w:hAnsi="Times New Roman" w:cs="Times New Roman"/>
+          <w:sz w:val="28"/>
+          <w:szCs w:val="28"/>
+        </w:rPr>
         <w:t xml:space="preserve">Show </w:t>
       </w:r>
       <w:r>
+        <w:rPr>
+          <w:rFonts w:ascii="Times New Roman" w:hAnsi="Times New Roman" w:cs="Times New Roman"/>
+          <w:sz w:val="28"/>
+          <w:szCs w:val="28"/>
+        </w:rPr>
         <w:t>different overlay and allow select</w:t>
       </w:r>
       <w:r>
+        <w:rPr>
+          <w:rFonts w:ascii="Times New Roman" w:hAnsi="Times New Roman" w:cs="Times New Roman"/>
+          <w:sz w:val="28"/>
+          <w:szCs w:val="28"/>
+        </w:rPr>
         <w:t>ion</w:t>
       </w:r>
     </w:p>
@@ -341,23 +827,53 @@
           <w:ilvl w:val="1"/>
           <w:numId w:val="1"/>
         </w:numPr>
-      </w:pPr>
-      <w:r>
+        <w:rPr>
+          <w:rFonts w:ascii="Times New Roman" w:hAnsi="Times New Roman" w:cs="Times New Roman"/>
+          <w:sz w:val="28"/>
+          <w:szCs w:val="28"/>
+        </w:rPr>
+      </w:pPr>
+      <w:r>
+        <w:rPr>
+          <w:rFonts w:ascii="Times New Roman" w:hAnsi="Times New Roman" w:cs="Times New Roman"/>
+          <w:sz w:val="28"/>
+          <w:szCs w:val="28"/>
+        </w:rPr>
         <w:t xml:space="preserve">On selection, </w:t>
       </w:r>
       <w:r>
+        <w:rPr>
+          <w:rFonts w:ascii="Times New Roman" w:hAnsi="Times New Roman" w:cs="Times New Roman"/>
+          <w:sz w:val="28"/>
+          <w:szCs w:val="28"/>
+        </w:rPr>
         <w:t xml:space="preserve">only </w:t>
       </w:r>
       <w:r>
+        <w:rPr>
+          <w:rFonts w:ascii="Times New Roman" w:hAnsi="Times New Roman" w:cs="Times New Roman"/>
+          <w:sz w:val="28"/>
+          <w:szCs w:val="28"/>
+        </w:rPr>
         <w:t xml:space="preserve">selected overlay </w:t>
       </w:r>
       <w:r>
+        <w:rPr>
+          <w:rFonts w:ascii="Times New Roman" w:hAnsi="Times New Roman" w:cs="Times New Roman"/>
+          <w:sz w:val="28"/>
+          <w:szCs w:val="28"/>
+        </w:rPr>
         <w:t>should be displayed.</w:t>
       </w:r>
     </w:p>
     <w:p>
       <w:pPr>
         <w:pStyle w:val="ListParagraph"/>
+        <w:rPr>
+          <w:rFonts w:ascii="Times New Roman" w:hAnsi="Times New Roman" w:cs="Times New Roman"/>
+          <w:sz w:val="28"/>
+          <w:szCs w:val="28"/>
+        </w:rPr>
       </w:pPr>
     </w:p>
     <w:p>
@@ -367,58 +883,143 @@
           <w:ilvl w:val="0"/>
           <w:numId w:val="1"/>
         </w:numPr>
-      </w:pPr>
-      <w:r>
+        <w:rPr>
+          <w:rFonts w:ascii="Times New Roman" w:hAnsi="Times New Roman" w:cs="Times New Roman"/>
+          <w:sz w:val="28"/>
+          <w:szCs w:val="28"/>
+        </w:rPr>
+      </w:pPr>
+      <w:r>
+        <w:rPr>
+          <w:rFonts w:ascii="Times New Roman" w:hAnsi="Times New Roman" w:cs="Times New Roman"/>
+          <w:sz w:val="28"/>
+          <w:szCs w:val="28"/>
+        </w:rPr>
         <w:t xml:space="preserve">Retrieve data from </w:t>
       </w:r>
       <w:r>
+        <w:rPr>
+          <w:rFonts w:ascii="Times New Roman" w:hAnsi="Times New Roman" w:cs="Times New Roman"/>
+          <w:sz w:val="28"/>
+          <w:szCs w:val="28"/>
+        </w:rPr>
         <w:t xml:space="preserve">server to </w:t>
       </w:r>
       <w:r>
+        <w:rPr>
+          <w:rFonts w:ascii="Times New Roman" w:hAnsi="Times New Roman" w:cs="Times New Roman"/>
+          <w:sz w:val="28"/>
+          <w:szCs w:val="28"/>
+        </w:rPr>
         <w:t>achieve real-time monitoring</w:t>
       </w:r>
     </w:p>
     <w:p>
       <w:pPr>
         <w:pStyle w:val="ListParagraph"/>
-      </w:pPr>
-      <w:r>
+        <w:rPr>
+          <w:rFonts w:ascii="Times New Roman" w:hAnsi="Times New Roman" w:cs="Times New Roman"/>
+          <w:sz w:val="28"/>
+          <w:szCs w:val="28"/>
+        </w:rPr>
+      </w:pPr>
+      <w:r>
+        <w:rPr>
+          <w:rFonts w:ascii="Times New Roman" w:hAnsi="Times New Roman" w:cs="Times New Roman"/>
+          <w:sz w:val="28"/>
+          <w:szCs w:val="28"/>
+        </w:rPr>
         <w:t>Acceptance Criteria:</w:t>
       </w:r>
       <w:r>
+        <w:rPr>
+          <w:rFonts w:ascii="Times New Roman" w:hAnsi="Times New Roman" w:cs="Times New Roman"/>
+          <w:sz w:val="28"/>
+          <w:szCs w:val="28"/>
+        </w:rPr>
         <w:t xml:space="preserve"> </w:t>
       </w:r>
       <w:r>
+        <w:rPr>
+          <w:rFonts w:ascii="Times New Roman" w:hAnsi="Times New Roman" w:cs="Times New Roman"/>
+          <w:sz w:val="28"/>
+          <w:szCs w:val="28"/>
+        </w:rPr>
         <w:t>The server should be able to keep pushing data to browser</w:t>
       </w:r>
       <w:r>
+        <w:rPr>
+          <w:rFonts w:ascii="Times New Roman" w:hAnsi="Times New Roman" w:cs="Times New Roman"/>
+          <w:sz w:val="28"/>
+          <w:szCs w:val="28"/>
+        </w:rPr>
         <w:t xml:space="preserve"> with a </w:t>
       </w:r>
       <w:r>
+        <w:rPr>
+          <w:rFonts w:ascii="Times New Roman" w:hAnsi="Times New Roman" w:cs="Times New Roman"/>
+          <w:sz w:val="28"/>
+          <w:szCs w:val="28"/>
+        </w:rPr>
         <w:t>certain interval</w:t>
       </w:r>
       <w:r>
+        <w:rPr>
+          <w:rFonts w:ascii="Times New Roman" w:hAnsi="Times New Roman" w:cs="Times New Roman"/>
+          <w:sz w:val="28"/>
+          <w:szCs w:val="28"/>
+        </w:rPr>
         <w:t xml:space="preserve">. After </w:t>
       </w:r>
       <w:r>
+        <w:rPr>
+          <w:rFonts w:ascii="Times New Roman" w:hAnsi="Times New Roman" w:cs="Times New Roman"/>
+          <w:sz w:val="28"/>
+          <w:szCs w:val="28"/>
+        </w:rPr>
         <w:t>receiving</w:t>
       </w:r>
       <w:r>
+        <w:rPr>
+          <w:rFonts w:ascii="Times New Roman" w:hAnsi="Times New Roman" w:cs="Times New Roman"/>
+          <w:sz w:val="28"/>
+          <w:szCs w:val="28"/>
+        </w:rPr>
         <w:t xml:space="preserve"> the data, </w:t>
       </w:r>
       <w:r>
+        <w:rPr>
+          <w:rFonts w:ascii="Times New Roman" w:hAnsi="Times New Roman" w:cs="Times New Roman"/>
+          <w:sz w:val="28"/>
+          <w:szCs w:val="28"/>
+        </w:rPr>
         <w:t xml:space="preserve">the browser should </w:t>
       </w:r>
       <w:r>
+        <w:rPr>
+          <w:rFonts w:ascii="Times New Roman" w:hAnsi="Times New Roman" w:cs="Times New Roman"/>
+          <w:sz w:val="28"/>
+          <w:szCs w:val="28"/>
+        </w:rPr>
         <w:t>display it</w:t>
       </w:r>
       <w:r>
+        <w:rPr>
+          <w:rFonts w:ascii="Times New Roman" w:hAnsi="Times New Roman" w:cs="Times New Roman"/>
+          <w:sz w:val="28"/>
+          <w:szCs w:val="28"/>
+        </w:rPr>
         <w:t xml:space="preserve"> immediately.</w:t>
       </w:r>
     </w:p>
     <w:p>
       <w:pPr>
         <w:pStyle w:val="ListParagraph"/>
+        <w:rPr>
+          <w:rFonts w:ascii="Times New Roman" w:hAnsi="Times New Roman" w:cs="Times New Roman"/>
+          <w:sz w:val="28"/>
+          <w:szCs w:val="28"/>
+        </w:rPr>
       </w:pPr>
     </w:p>
     <w:p>
@@ -428,58 +1029,119 @@
           <w:ilvl w:val="0"/>
           <w:numId w:val="1"/>
         </w:numPr>
-      </w:pPr>
-      <w:r>
+        <w:rPr>
+          <w:rFonts w:ascii="Times New Roman" w:hAnsi="Times New Roman" w:cs="Times New Roman"/>
+          <w:sz w:val="28"/>
+          <w:szCs w:val="28"/>
+        </w:rPr>
+      </w:pPr>
+      <w:r>
+        <w:rPr>
+          <w:rFonts w:ascii="Times New Roman" w:hAnsi="Times New Roman" w:cs="Times New Roman"/>
+          <w:sz w:val="28"/>
+          <w:szCs w:val="28"/>
+        </w:rPr>
         <w:t xml:space="preserve">Mobile </w:t>
       </w:r>
       <w:r>
+        <w:rPr>
+          <w:rFonts w:ascii="Times New Roman" w:hAnsi="Times New Roman" w:cs="Times New Roman"/>
+          <w:sz w:val="28"/>
+          <w:szCs w:val="28"/>
+        </w:rPr>
         <w:t xml:space="preserve">App </w:t>
       </w:r>
       <w:r>
+        <w:rPr>
+          <w:rFonts w:ascii="Times New Roman" w:hAnsi="Times New Roman" w:cs="Times New Roman"/>
+          <w:sz w:val="28"/>
+          <w:szCs w:val="28"/>
+        </w:rPr>
         <w:t xml:space="preserve">User </w:t>
       </w:r>
       <w:r>
-        <w:t>R</w:t>
-      </w:r>
-      <w:r>
-        <w:t>eal-time</w:t>
-      </w:r>
-      <w:r>
-        <w:t xml:space="preserve"> Location tracking</w:t>
-      </w:r>
-    </w:p>
-    <w:p>
-      <w:pPr>
-        <w:pStyle w:val="ListParagraph"/>
-      </w:pPr>
-      <w:r>
-        <w:t>Acceptance Criteria:</w:t>
-      </w:r>
-      <w:r>
-        <w:t xml:space="preserve"> </w:t>
-      </w:r>
-      <w:r>
+        <w:rPr>
+          <w:rFonts w:ascii="Times New Roman" w:hAnsi="Times New Roman" w:cs="Times New Roman"/>
+          <w:sz w:val="28"/>
+          <w:szCs w:val="28"/>
+        </w:rPr>
+        <w:t>Real-time Location tracking</w:t>
+      </w:r>
+    </w:p>
+    <w:p>
+      <w:pPr>
+        <w:pStyle w:val="ListParagraph"/>
+        <w:rPr>
+          <w:rFonts w:ascii="Times New Roman" w:hAnsi="Times New Roman" w:cs="Times New Roman"/>
+          <w:sz w:val="28"/>
+          <w:szCs w:val="28"/>
+        </w:rPr>
+      </w:pPr>
+      <w:r>
+        <w:rPr>
+          <w:rFonts w:ascii="Times New Roman" w:hAnsi="Times New Roman" w:cs="Times New Roman"/>
+          <w:sz w:val="28"/>
+          <w:szCs w:val="28"/>
+        </w:rPr>
+        <w:t xml:space="preserve">Acceptance Criteria: </w:t>
+      </w:r>
+      <w:r>
+        <w:rPr>
+          <w:rFonts w:ascii="Times New Roman" w:hAnsi="Times New Roman" w:cs="Times New Roman"/>
+          <w:sz w:val="28"/>
+          <w:szCs w:val="28"/>
+        </w:rPr>
         <w:t xml:space="preserve">According to </w:t>
       </w:r>
       <w:r>
+        <w:rPr>
+          <w:rFonts w:ascii="Times New Roman" w:hAnsi="Times New Roman" w:cs="Times New Roman"/>
+          <w:sz w:val="28"/>
+          <w:szCs w:val="28"/>
+        </w:rPr>
         <w:t xml:space="preserve">the user geo location info </w:t>
       </w:r>
       <w:r>
+        <w:rPr>
+          <w:rFonts w:ascii="Times New Roman" w:hAnsi="Times New Roman" w:cs="Times New Roman"/>
+          <w:sz w:val="28"/>
+          <w:szCs w:val="28"/>
+        </w:rPr>
         <w:t xml:space="preserve">sent from server, </w:t>
       </w:r>
       <w:r>
+        <w:rPr>
+          <w:rFonts w:ascii="Times New Roman" w:hAnsi="Times New Roman" w:cs="Times New Roman"/>
+          <w:sz w:val="28"/>
+          <w:szCs w:val="28"/>
+        </w:rPr>
         <w:t xml:space="preserve">the map on browser should </w:t>
       </w:r>
       <w:r>
+        <w:rPr>
+          <w:rFonts w:ascii="Times New Roman" w:hAnsi="Times New Roman" w:cs="Times New Roman"/>
+          <w:sz w:val="28"/>
+          <w:szCs w:val="28"/>
+        </w:rPr>
         <w:t xml:space="preserve">reflect </w:t>
       </w:r>
       <w:r>
+        <w:rPr>
+          <w:rFonts w:ascii="Times New Roman" w:hAnsi="Times New Roman" w:cs="Times New Roman"/>
+          <w:sz w:val="28"/>
+          <w:szCs w:val="28"/>
+        </w:rPr>
         <w:t>its location change.</w:t>
       </w:r>
     </w:p>
     <w:p>
       <w:pPr>
         <w:pStyle w:val="ListParagraph"/>
+        <w:rPr>
+          <w:rFonts w:ascii="Times New Roman" w:hAnsi="Times New Roman" w:cs="Times New Roman"/>
+          <w:sz w:val="28"/>
+          <w:szCs w:val="28"/>
+        </w:rPr>
       </w:pPr>
     </w:p>
     <w:p>
@@ -489,46 +1151,104 @@
           <w:ilvl w:val="0"/>
           <w:numId w:val="1"/>
         </w:numPr>
-      </w:pPr>
-      <w:r>
+        <w:rPr>
+          <w:rFonts w:ascii="Times New Roman" w:hAnsi="Times New Roman" w:cs="Times New Roman"/>
+          <w:sz w:val="28"/>
+          <w:szCs w:val="28"/>
+        </w:rPr>
+      </w:pPr>
+      <w:r>
+        <w:rPr>
+          <w:rFonts w:ascii="Times New Roman" w:hAnsi="Times New Roman" w:cs="Times New Roman"/>
+          <w:sz w:val="28"/>
+          <w:szCs w:val="28"/>
+        </w:rPr>
         <w:t xml:space="preserve">Click the </w:t>
       </w:r>
       <w:r>
+        <w:rPr>
+          <w:rFonts w:ascii="Times New Roman" w:hAnsi="Times New Roman" w:cs="Times New Roman"/>
+          <w:sz w:val="28"/>
+          <w:szCs w:val="28"/>
+        </w:rPr>
         <w:t xml:space="preserve">location of </w:t>
       </w:r>
       <w:r>
+        <w:rPr>
+          <w:rFonts w:ascii="Times New Roman" w:hAnsi="Times New Roman" w:cs="Times New Roman"/>
+          <w:sz w:val="28"/>
+          <w:szCs w:val="28"/>
+        </w:rPr>
         <w:t>Mobile App User</w:t>
       </w:r>
       <w:r>
+        <w:rPr>
+          <w:rFonts w:ascii="Times New Roman" w:hAnsi="Times New Roman" w:cs="Times New Roman"/>
+          <w:sz w:val="28"/>
+          <w:szCs w:val="28"/>
+        </w:rPr>
         <w:t xml:space="preserve"> on map, his information</w:t>
       </w:r>
       <w:r>
+        <w:rPr>
+          <w:rFonts w:ascii="Times New Roman" w:hAnsi="Times New Roman" w:cs="Times New Roman"/>
+          <w:sz w:val="28"/>
+          <w:szCs w:val="28"/>
+        </w:rPr>
         <w:t xml:space="preserve"> shall </w:t>
       </w:r>
       <w:r>
+        <w:rPr>
+          <w:rFonts w:ascii="Times New Roman" w:hAnsi="Times New Roman" w:cs="Times New Roman"/>
+          <w:sz w:val="28"/>
+          <w:szCs w:val="28"/>
+        </w:rPr>
         <w:t>be displayed</w:t>
       </w:r>
     </w:p>
     <w:p>
       <w:pPr>
         <w:pStyle w:val="ListParagraph"/>
-      </w:pPr>
-      <w:r>
-        <w:t>Acceptance Criteria:</w:t>
-      </w:r>
-      <w:r>
-        <w:t xml:space="preserve"> </w:t>
-      </w:r>
-      <w:r>
+        <w:rPr>
+          <w:rFonts w:ascii="Times New Roman" w:hAnsi="Times New Roman" w:cs="Times New Roman"/>
+          <w:sz w:val="28"/>
+          <w:szCs w:val="28"/>
+        </w:rPr>
+      </w:pPr>
+      <w:r>
+        <w:rPr>
+          <w:rFonts w:ascii="Times New Roman" w:hAnsi="Times New Roman" w:cs="Times New Roman"/>
+          <w:sz w:val="28"/>
+          <w:szCs w:val="28"/>
+        </w:rPr>
+        <w:lastRenderedPageBreak/>
+        <w:t xml:space="preserve">Acceptance Criteria: </w:t>
+      </w:r>
+      <w:r>
+        <w:rPr>
+          <w:rFonts w:ascii="Times New Roman" w:hAnsi="Times New Roman" w:cs="Times New Roman"/>
+          <w:sz w:val="28"/>
+          <w:szCs w:val="28"/>
+        </w:rPr>
         <w:t>Specified user’s id should be printed on console</w:t>
       </w:r>
       <w:r>
+        <w:rPr>
+          <w:rFonts w:ascii="Times New Roman" w:hAnsi="Times New Roman" w:cs="Times New Roman"/>
+          <w:sz w:val="28"/>
+          <w:szCs w:val="28"/>
+        </w:rPr>
         <w:t>.</w:t>
       </w:r>
     </w:p>
     <w:p>
       <w:pPr>
         <w:pStyle w:val="ListParagraph"/>
+        <w:rPr>
+          <w:rFonts w:ascii="Times New Roman" w:hAnsi="Times New Roman" w:cs="Times New Roman"/>
+          <w:sz w:val="28"/>
+          <w:szCs w:val="28"/>
+        </w:rPr>
       </w:pPr>
     </w:p>
     <w:p>
@@ -538,56 +1258,156 @@
           <w:ilvl w:val="0"/>
           <w:numId w:val="1"/>
         </w:numPr>
-      </w:pPr>
-      <w:r>
+        <w:rPr>
+          <w:rFonts w:ascii="Times New Roman" w:hAnsi="Times New Roman" w:cs="Times New Roman"/>
+          <w:sz w:val="28"/>
+          <w:szCs w:val="28"/>
+        </w:rPr>
+      </w:pPr>
+      <w:r>
+        <w:rPr>
+          <w:rFonts w:ascii="Times New Roman" w:hAnsi="Times New Roman" w:cs="Times New Roman"/>
+          <w:sz w:val="28"/>
+          <w:szCs w:val="28"/>
+        </w:rPr>
         <w:t xml:space="preserve">Highlight </w:t>
       </w:r>
       <w:r>
+        <w:rPr>
+          <w:rFonts w:ascii="Times New Roman" w:hAnsi="Times New Roman" w:cs="Times New Roman"/>
+          <w:sz w:val="28"/>
+          <w:szCs w:val="28"/>
+        </w:rPr>
         <w:t>Emergence request, blink</w:t>
       </w:r>
     </w:p>
     <w:p>
       <w:pPr>
         <w:pStyle w:val="ListParagraph"/>
-      </w:pPr>
-      <w:r>
-        <w:t>Acceptance Criteria:</w:t>
-      </w:r>
-      <w:r>
-        <w:t xml:space="preserve"> </w:t>
-      </w:r>
-      <w:r>
+        <w:rPr>
+          <w:rFonts w:ascii="Times New Roman" w:hAnsi="Times New Roman" w:cs="Times New Roman"/>
+          <w:sz w:val="28"/>
+          <w:szCs w:val="28"/>
+        </w:rPr>
+      </w:pPr>
+      <w:r>
+        <w:rPr>
+          <w:rFonts w:ascii="Times New Roman" w:hAnsi="Times New Roman" w:cs="Times New Roman"/>
+          <w:sz w:val="28"/>
+          <w:szCs w:val="28"/>
+        </w:rPr>
+        <w:t xml:space="preserve">Acceptance Criteria: </w:t>
+      </w:r>
+      <w:r>
+        <w:rPr>
+          <w:rFonts w:ascii="Times New Roman" w:hAnsi="Times New Roman" w:cs="Times New Roman"/>
+          <w:sz w:val="28"/>
+          <w:szCs w:val="28"/>
+        </w:rPr>
         <w:t xml:space="preserve">Click a button, </w:t>
       </w:r>
       <w:r>
+        <w:rPr>
+          <w:rFonts w:ascii="Times New Roman" w:hAnsi="Times New Roman" w:cs="Times New Roman"/>
+          <w:sz w:val="28"/>
+          <w:szCs w:val="28"/>
+        </w:rPr>
         <w:t xml:space="preserve">specified user’s </w:t>
       </w:r>
       <w:r>
+        <w:rPr>
+          <w:rFonts w:ascii="Times New Roman" w:hAnsi="Times New Roman" w:cs="Times New Roman"/>
+          <w:sz w:val="28"/>
+          <w:szCs w:val="28"/>
+        </w:rPr>
         <w:t xml:space="preserve">location </w:t>
       </w:r>
       <w:r>
+        <w:rPr>
+          <w:rFonts w:ascii="Times New Roman" w:hAnsi="Times New Roman" w:cs="Times New Roman"/>
+          <w:sz w:val="28"/>
+          <w:szCs w:val="28"/>
+        </w:rPr>
         <w:t xml:space="preserve">point </w:t>
       </w:r>
       <w:r>
+        <w:rPr>
+          <w:rFonts w:ascii="Times New Roman" w:hAnsi="Times New Roman" w:cs="Times New Roman"/>
+          <w:sz w:val="28"/>
+          <w:szCs w:val="28"/>
+        </w:rPr>
         <w:t xml:space="preserve">should begin blinking. </w:t>
       </w:r>
       <w:r>
+        <w:rPr>
+          <w:rFonts w:ascii="Times New Roman" w:hAnsi="Times New Roman" w:cs="Times New Roman"/>
+          <w:sz w:val="28"/>
+          <w:szCs w:val="28"/>
+        </w:rPr>
         <w:t>Click a</w:t>
       </w:r>
       <w:r>
+        <w:rPr>
+          <w:rFonts w:ascii="Times New Roman" w:hAnsi="Times New Roman" w:cs="Times New Roman"/>
+          <w:sz w:val="28"/>
+          <w:szCs w:val="28"/>
+        </w:rPr>
         <w:t>nother</w:t>
       </w:r>
       <w:r>
+        <w:rPr>
+          <w:rFonts w:ascii="Times New Roman" w:hAnsi="Times New Roman" w:cs="Times New Roman"/>
+          <w:sz w:val="28"/>
+          <w:szCs w:val="28"/>
+        </w:rPr>
         <w:t xml:space="preserve"> button</w:t>
       </w:r>
       <w:r>
+        <w:rPr>
+          <w:rFonts w:ascii="Times New Roman" w:hAnsi="Times New Roman" w:cs="Times New Roman"/>
+          <w:sz w:val="28"/>
+          <w:szCs w:val="28"/>
+        </w:rPr>
         <w:t xml:space="preserve"> to remove the blink.</w:t>
       </w:r>
     </w:p>
-    <w:p/>
-    <w:p/>
-    <w:p/>
-    <w:p/>
+    <w:p>
+      <w:pPr>
+        <w:rPr>
+          <w:rFonts w:ascii="Times New Roman" w:hAnsi="Times New Roman" w:cs="Times New Roman"/>
+          <w:sz w:val="28"/>
+          <w:szCs w:val="28"/>
+        </w:rPr>
+      </w:pPr>
+    </w:p>
+    <w:p>
+      <w:pPr>
+        <w:rPr>
+          <w:rFonts w:ascii="Times New Roman" w:hAnsi="Times New Roman" w:cs="Times New Roman"/>
+          <w:sz w:val="28"/>
+          <w:szCs w:val="28"/>
+        </w:rPr>
+      </w:pPr>
+    </w:p>
+    <w:p>
+      <w:pPr>
+        <w:rPr>
+          <w:rFonts w:ascii="Times New Roman" w:hAnsi="Times New Roman" w:cs="Times New Roman"/>
+          <w:sz w:val="28"/>
+          <w:szCs w:val="28"/>
+        </w:rPr>
+      </w:pPr>
+    </w:p>
+    <w:bookmarkEnd w:id="0"/>
+    <w:p>
+      <w:pPr>
+        <w:rPr>
+          <w:rFonts w:ascii="Times New Roman" w:hAnsi="Times New Roman" w:cs="Times New Roman"/>
+          <w:sz w:val="28"/>
+          <w:szCs w:val="28"/>
+        </w:rPr>
+      </w:pPr>
+    </w:p>
     <w:sectPr>
       <w:pgSz w:w="12240" w:h="15840"/>
       <w:pgMar w:top="1440" w:right="1440" w:bottom="1440" w:left="1440" w:header="720" w:footer="720" w:gutter="0"/>

</xml_diff>